<commit_message>
added sew 9 electric gun
</commit_message>
<xml_diff>
--- a/other/Gun Ideas.docx
+++ b/other/Gun Ideas.docx
@@ -1898,6 +1898,38 @@
       <w:pPr>
         <w:rPr>
           <w:rFonts w:ascii="Calibri" w:eastAsia="Calibri" w:hAnsi="Calibri" w:cs="Calibri"/>
+          <w:sz w:val="24"/>
+        </w:rPr>
+      </w:pPr>
+    </w:p>
+    <w:p>
+      <w:pPr>
+        <w:rPr>
+          <w:rFonts w:ascii="Calibri" w:eastAsia="Calibri" w:hAnsi="Calibri" w:cs="Calibri"/>
+          <w:sz w:val="24"/>
+        </w:rPr>
+      </w:pPr>
+    </w:p>
+    <w:p>
+      <w:pPr>
+        <w:rPr>
+          <w:rFonts w:ascii="Calibri" w:eastAsia="Calibri" w:hAnsi="Calibri" w:cs="Calibri"/>
+          <w:sz w:val="24"/>
+        </w:rPr>
+      </w:pPr>
+    </w:p>
+    <w:p>
+      <w:pPr>
+        <w:rPr>
+          <w:rFonts w:ascii="Calibri" w:eastAsia="Calibri" w:hAnsi="Calibri" w:cs="Calibri"/>
+          <w:sz w:val="24"/>
+        </w:rPr>
+      </w:pPr>
+    </w:p>
+    <w:p>
+      <w:pPr>
+        <w:rPr>
+          <w:rFonts w:ascii="Calibri" w:eastAsia="Calibri" w:hAnsi="Calibri" w:cs="Calibri"/>
           <w:b/>
           <w:sz w:val="24"/>
         </w:rPr>
@@ -1908,8 +1940,19 @@
           <w:b/>
           <w:sz w:val="24"/>
         </w:rPr>
-        <w:t>SEW-230</w:t>
-      </w:r>
+        <w:lastRenderedPageBreak/>
+        <w:t>SEW-</w:t>
+      </w:r>
+      <w:r>
+        <w:rPr>
+          <w:rFonts w:ascii="Calibri" w:eastAsia="Calibri" w:hAnsi="Calibri" w:cs="Calibri"/>
+          <w:b/>
+          <w:sz w:val="24"/>
+        </w:rPr>
+        <w:t>9</w:t>
+      </w:r>
+      <w:bookmarkStart w:id="0" w:name="_GoBack"/>
+      <w:bookmarkEnd w:id="0"/>
     </w:p>
     <w:p>
       <w:pPr>
@@ -1979,7 +2022,6 @@
           <w:sz w:val="24"/>
           <w:u w:val="single"/>
         </w:rPr>
-        <w:lastRenderedPageBreak/>
         <w:t>Primary Attack:</w:t>
       </w:r>
       <w:r>
@@ -2406,7 +2448,6 @@
         </w:rPr>
         <w:t xml:space="preserve"> </w:t>
       </w:r>
-      <w:bookmarkStart w:id="0" w:name="_GoBack"/>
       <w:r>
         <w:rPr>
           <w:rFonts w:ascii="Calibri" w:eastAsia="Calibri" w:hAnsi="Calibri" w:cs="Calibri"/>
@@ -2416,7 +2457,6 @@
         </w:rPr>
         <w:t>Space-time manipulator</w:t>
       </w:r>
-      <w:bookmarkEnd w:id="0"/>
     </w:p>
     <w:p>
       <w:pPr>
@@ -2541,6 +2581,7 @@
           <w:sz w:val="24"/>
           <w:u w:val="single"/>
         </w:rPr>
+        <w:lastRenderedPageBreak/>
         <w:t>Mod:</w:t>
       </w:r>
       <w:r>
@@ -3231,13 +3272,13 @@
     <w:name w:val="Normal"/>
     <w:qFormat/>
   </w:style>
-  <w:style w:type="character" w:default="1" w:styleId="DefaultParagraphFont">
+  <w:style w:type="character" w:default="1" w:styleId="Standardskriftforavsnitt">
     <w:name w:val="Default Paragraph Font"/>
     <w:uiPriority w:val="1"/>
     <w:semiHidden/>
     <w:unhideWhenUsed/>
   </w:style>
-  <w:style w:type="table" w:default="1" w:styleId="TableNormal">
+  <w:style w:type="table" w:default="1" w:styleId="Vanligtabell">
     <w:name w:val="Normal Table"/>
     <w:uiPriority w:val="99"/>
     <w:semiHidden/>
@@ -3252,7 +3293,7 @@
       </w:tblCellMar>
     </w:tblPr>
   </w:style>
-  <w:style w:type="numbering" w:default="1" w:styleId="NoList">
+  <w:style w:type="numbering" w:default="1" w:styleId="Ingenliste">
     <w:name w:val="No List"/>
     <w:uiPriority w:val="99"/>
     <w:semiHidden/>

</xml_diff>